<commit_message>
now we keep the same layout of the Vxx page
</commit_message>
<xml_diff>
--- a/input/contrat_parametrage.docx
+++ b/input/contrat_parametrage.docx
@@ -61,7 +61,7 @@
       <w:tblGrid>
         <w:gridCol w:w="952"/>
         <w:gridCol w:w="1863"/>
-        <w:gridCol w:w="1387"/>
+        <w:gridCol w:w="1405"/>
         <w:gridCol w:w="1752"/>
         <w:gridCol w:w="828"/>
         <w:gridCol w:w="682"/>
@@ -272,7 +272,19 @@
               <w:spacing w:after="160" w:line="278" w:lineRule="auto"/>
             </w:pPr>
             <w:r>
-              <w:t>2024-06-15</w:t>
+              <w:t>2024</w:t>
+            </w:r>
+            <w:r>
+              <w:t>/</w:t>
+            </w:r>
+            <w:r>
+              <w:t>06</w:t>
+            </w:r>
+            <w:r>
+              <w:t>/</w:t>
+            </w:r>
+            <w:r>
+              <w:t>15</w:t>
             </w:r>
           </w:p>
         </w:tc>
@@ -381,7 +393,19 @@
               <w:spacing w:after="160" w:line="278" w:lineRule="auto"/>
             </w:pPr>
             <w:r>
-              <w:t>2024-06-15</w:t>
+              <w:t>2024</w:t>
+            </w:r>
+            <w:r>
+              <w:t>/</w:t>
+            </w:r>
+            <w:r>
+              <w:t>06</w:t>
+            </w:r>
+            <w:r>
+              <w:t>/</w:t>
+            </w:r>
+            <w:r>
+              <w:t>15</w:t>
             </w:r>
           </w:p>
         </w:tc>
@@ -427,11 +451,9 @@
             <w:pPr>
               <w:spacing w:after="160" w:line="278" w:lineRule="auto"/>
             </w:pPr>
-            <w:proofErr w:type="gramStart"/>
             <w:r>
               <w:t>ratio</w:t>
             </w:r>
-            <w:proofErr w:type="gramEnd"/>
           </w:p>
         </w:tc>
         <w:tc>
@@ -508,21 +530,45 @@
               <w:rPr>
                 <w:highlight w:val="magenta"/>
               </w:rPr>
-              <w:t>2024-06-10</w:t>
-            </w:r>
-          </w:p>
-        </w:tc>
-        <w:tc>
-          <w:tcPr>
-            <w:tcW w:w="0" w:type="auto"/>
-            <w:hideMark/>
-          </w:tcPr>
-          <w:p>
-            <w:pPr>
-              <w:spacing w:after="160" w:line="278" w:lineRule="auto"/>
+              <w:t>2024</w:t>
+            </w:r>
+            <w:r>
               <w:rPr>
                 <w:highlight w:val="magenta"/>
               </w:rPr>
+              <w:t>/</w:t>
+            </w:r>
+            <w:r>
+              <w:rPr>
+                <w:highlight w:val="magenta"/>
+              </w:rPr>
+              <w:t>06</w:t>
+            </w:r>
+            <w:r>
+              <w:rPr>
+                <w:highlight w:val="magenta"/>
+              </w:rPr>
+              <w:t>/</w:t>
+            </w:r>
+            <w:r>
+              <w:rPr>
+                <w:highlight w:val="magenta"/>
+              </w:rPr>
+              <w:t>10</w:t>
+            </w:r>
+          </w:p>
+        </w:tc>
+        <w:tc>
+          <w:tcPr>
+            <w:tcW w:w="0" w:type="auto"/>
+            <w:hideMark/>
+          </w:tcPr>
+          <w:p>
+            <w:pPr>
+              <w:spacing w:after="160" w:line="278" w:lineRule="auto"/>
+              <w:rPr>
+                <w:highlight w:val="magenta"/>
+              </w:rPr>
             </w:pPr>
             <w:proofErr w:type="spellStart"/>
             <w:r>
@@ -572,14 +618,12 @@
                 <w:highlight w:val="magenta"/>
               </w:rPr>
             </w:pPr>
-            <w:proofErr w:type="gramStart"/>
             <w:r>
               <w:rPr>
                 <w:highlight w:val="magenta"/>
               </w:rPr>
               <w:t>bar</w:t>
             </w:r>
-            <w:proofErr w:type="gramEnd"/>
           </w:p>
         </w:tc>
         <w:tc>
@@ -642,7 +686,19 @@
               <w:spacing w:after="160" w:line="278" w:lineRule="auto"/>
             </w:pPr>
             <w:r>
-              <w:t>2024-06-12</w:t>
+              <w:t>2024</w:t>
+            </w:r>
+            <w:r>
+              <w:t>/</w:t>
+            </w:r>
+            <w:r>
+              <w:t>06</w:t>
+            </w:r>
+            <w:r>
+              <w:t>/</w:t>
+            </w:r>
+            <w:r>
+              <w:t>12</w:t>
             </w:r>
           </w:p>
         </w:tc>
@@ -688,11 +744,9 @@
             <w:pPr>
               <w:spacing w:after="160" w:line="278" w:lineRule="auto"/>
             </w:pPr>
-            <w:proofErr w:type="gramStart"/>
             <w:r>
               <w:t>ratio</w:t>
             </w:r>
-            <w:proofErr w:type="gramEnd"/>
           </w:p>
         </w:tc>
         <w:tc>
@@ -763,19 +817,43 @@
               <w:rPr>
                 <w:highlight w:val="red"/>
               </w:rPr>
-              <w:t>2025-10-04</w:t>
-            </w:r>
-          </w:p>
-        </w:tc>
-        <w:tc>
-          <w:tcPr>
-            <w:tcW w:w="0" w:type="auto"/>
-          </w:tcPr>
-          <w:p>
-            <w:pPr>
+              <w:t>2025</w:t>
+            </w:r>
+            <w:r>
               <w:rPr>
                 <w:highlight w:val="red"/>
               </w:rPr>
+              <w:t>/</w:t>
+            </w:r>
+            <w:r>
+              <w:rPr>
+                <w:highlight w:val="red"/>
+              </w:rPr>
+              <w:t>10</w:t>
+            </w:r>
+            <w:r>
+              <w:rPr>
+                <w:highlight w:val="red"/>
+              </w:rPr>
+              <w:t>/</w:t>
+            </w:r>
+            <w:r>
+              <w:rPr>
+                <w:highlight w:val="red"/>
+              </w:rPr>
+              <w:t>04</w:t>
+            </w:r>
+          </w:p>
+        </w:tc>
+        <w:tc>
+          <w:tcPr>
+            <w:tcW w:w="0" w:type="auto"/>
+          </w:tcPr>
+          <w:p>
+            <w:pPr>
+              <w:rPr>
+                <w:highlight w:val="red"/>
+              </w:rPr>
             </w:pPr>
             <w:proofErr w:type="spellStart"/>
             <w:r>
@@ -821,14 +899,12 @@
                 <w:highlight w:val="red"/>
               </w:rPr>
             </w:pPr>
-            <w:proofErr w:type="gramStart"/>
             <w:r>
               <w:rPr>
                 <w:highlight w:val="red"/>
               </w:rPr>
               <w:t>bar</w:t>
             </w:r>
-            <w:proofErr w:type="gramEnd"/>
           </w:p>
         </w:tc>
         <w:tc>

</xml_diff>

<commit_message>
added rows will have orange backgrouds in the Excel table
</commit_message>
<xml_diff>
--- a/input/contrat_parametrage.docx
+++ b/input/contrat_parametrage.docx
@@ -43,11 +43,9 @@
     </w:p>
     <w:p/>
     <w:p>
-      <w:proofErr w:type="spellStart"/>
       <w:r>
         <w:t>Component_Performance_Log</w:t>
       </w:r>
-      <w:proofErr w:type="spellEnd"/>
       <w:r>
         <w:t xml:space="preserve"> : </w:t>
       </w:r>
@@ -81,7 +79,6 @@
                 <w:bCs/>
               </w:rPr>
             </w:pPr>
-            <w:proofErr w:type="spellStart"/>
             <w:r>
               <w:rPr>
                 <w:b/>
@@ -89,7 +86,6 @@
               </w:rPr>
               <w:t>Log_ID</w:t>
             </w:r>
-            <w:proofErr w:type="spellEnd"/>
           </w:p>
         </w:tc>
         <w:tc>
@@ -105,7 +101,6 @@
                 <w:bCs/>
               </w:rPr>
             </w:pPr>
-            <w:proofErr w:type="spellStart"/>
             <w:r>
               <w:rPr>
                 <w:b/>
@@ -113,7 +108,6 @@
               </w:rPr>
               <w:t>Component_ID</w:t>
             </w:r>
-            <w:proofErr w:type="spellEnd"/>
           </w:p>
         </w:tc>
         <w:tc>
@@ -129,7 +123,6 @@
                 <w:bCs/>
               </w:rPr>
             </w:pPr>
-            <w:proofErr w:type="spellStart"/>
             <w:r>
               <w:rPr>
                 <w:b/>
@@ -137,7 +130,6 @@
               </w:rPr>
               <w:t>Test_Date</w:t>
             </w:r>
-            <w:proofErr w:type="spellEnd"/>
           </w:p>
         </w:tc>
         <w:tc>
@@ -153,7 +145,6 @@
                 <w:bCs/>
               </w:rPr>
             </w:pPr>
-            <w:proofErr w:type="spellStart"/>
             <w:r>
               <w:rPr>
                 <w:b/>
@@ -161,7 +152,6 @@
               </w:rPr>
               <w:t>Test_Type</w:t>
             </w:r>
-            <w:proofErr w:type="spellEnd"/>
           </w:p>
         </w:tc>
         <w:tc>
@@ -221,7 +211,6 @@
                 <w:bCs/>
               </w:rPr>
             </w:pPr>
-            <w:proofErr w:type="spellStart"/>
             <w:r>
               <w:rPr>
                 <w:b/>
@@ -229,7 +218,6 @@
               </w:rPr>
               <w:t>Result</w:t>
             </w:r>
-            <w:proofErr w:type="spellEnd"/>
           </w:p>
         </w:tc>
       </w:tr>
@@ -297,13 +285,8 @@
             <w:pPr>
               <w:spacing w:after="160" w:line="278" w:lineRule="auto"/>
             </w:pPr>
-            <w:proofErr w:type="spellStart"/>
-            <w:r>
-              <w:t>Brake</w:t>
-            </w:r>
-            <w:proofErr w:type="spellEnd"/>
-            <w:r>
-              <w:t xml:space="preserve"> Pressure</w:t>
+            <w:r>
+              <w:t>Brake Pressure</w:t>
             </w:r>
           </w:p>
         </w:tc>
@@ -330,27 +313,23 @@
             <w:pPr>
               <w:spacing w:after="160" w:line="278" w:lineRule="auto"/>
             </w:pPr>
-            <w:proofErr w:type="gramStart"/>
             <w:r>
               <w:t>bar</w:t>
             </w:r>
-            <w:proofErr w:type="gramEnd"/>
-          </w:p>
-        </w:tc>
-        <w:tc>
-          <w:tcPr>
-            <w:tcW w:w="0" w:type="auto"/>
-            <w:hideMark/>
-          </w:tcPr>
-          <w:p>
-            <w:pPr>
-              <w:spacing w:after="160" w:line="278" w:lineRule="auto"/>
-            </w:pPr>
-            <w:proofErr w:type="spellStart"/>
+          </w:p>
+        </w:tc>
+        <w:tc>
+          <w:tcPr>
+            <w:tcW w:w="0" w:type="auto"/>
+            <w:hideMark/>
+          </w:tcPr>
+          <w:p>
+            <w:pPr>
+              <w:spacing w:after="160" w:line="278" w:lineRule="auto"/>
+            </w:pPr>
             <w:r>
               <w:t>Pass</w:t>
             </w:r>
-            <w:proofErr w:type="spellEnd"/>
           </w:p>
         </w:tc>
       </w:tr>
@@ -418,13 +397,8 @@
             <w:pPr>
               <w:spacing w:after="160" w:line="278" w:lineRule="auto"/>
             </w:pPr>
-            <w:proofErr w:type="spellStart"/>
-            <w:r>
-              <w:t>Damping</w:t>
-            </w:r>
-            <w:proofErr w:type="spellEnd"/>
-            <w:r>
-              <w:t xml:space="preserve"> Ratio</w:t>
+            <w:r>
+              <w:t>Damping Ratio</w:t>
             </w:r>
           </w:p>
         </w:tc>
@@ -465,11 +439,9 @@
             <w:pPr>
               <w:spacing w:after="160" w:line="278" w:lineRule="auto"/>
             </w:pPr>
-            <w:proofErr w:type="spellStart"/>
             <w:r>
               <w:t>Pass</w:t>
             </w:r>
-            <w:proofErr w:type="spellEnd"/>
           </w:p>
         </w:tc>
       </w:tr>
@@ -570,19 +542,11 @@
                 <w:highlight w:val="magenta"/>
               </w:rPr>
             </w:pPr>
-            <w:proofErr w:type="spellStart"/>
             <w:r>
               <w:rPr>
                 <w:highlight w:val="magenta"/>
               </w:rPr>
-              <w:t>Brake</w:t>
-            </w:r>
-            <w:proofErr w:type="spellEnd"/>
-            <w:r>
-              <w:rPr>
-                <w:highlight w:val="magenta"/>
-              </w:rPr>
-              <w:t xml:space="preserve"> Pressure</w:t>
+              <w:t>Brake Pressure</w:t>
             </w:r>
           </w:p>
         </w:tc>
@@ -711,13 +675,8 @@
             <w:pPr>
               <w:spacing w:after="160" w:line="278" w:lineRule="auto"/>
             </w:pPr>
-            <w:proofErr w:type="spellStart"/>
-            <w:r>
-              <w:t>Damping</w:t>
-            </w:r>
-            <w:proofErr w:type="spellEnd"/>
-            <w:r>
-              <w:t xml:space="preserve"> Ratio</w:t>
+            <w:r>
+              <w:t>Damping Ratio</w:t>
             </w:r>
           </w:p>
         </w:tc>
@@ -758,11 +717,9 @@
             <w:pPr>
               <w:spacing w:after="160" w:line="278" w:lineRule="auto"/>
             </w:pPr>
-            <w:proofErr w:type="spellStart"/>
             <w:r>
               <w:t>Pass</w:t>
             </w:r>
-            <w:proofErr w:type="spellEnd"/>
           </w:p>
         </w:tc>
       </w:tr>
@@ -855,19 +812,11 @@
                 <w:highlight w:val="red"/>
               </w:rPr>
             </w:pPr>
-            <w:proofErr w:type="spellStart"/>
-            <w:r>
-              <w:rPr>
-                <w:highlight w:val="red"/>
-              </w:rPr>
-              <w:t>Brake</w:t>
-            </w:r>
-            <w:proofErr w:type="spellEnd"/>
-            <w:r>
-              <w:rPr>
-                <w:highlight w:val="red"/>
-              </w:rPr>
-              <w:t xml:space="preserve"> Pressure</w:t>
+            <w:r>
+              <w:rPr>
+                <w:highlight w:val="red"/>
+              </w:rPr>
+              <w:t>Brake Pressure</w:t>
             </w:r>
           </w:p>
         </w:tc>
@@ -912,14 +861,650 @@
             <w:tcW w:w="0" w:type="auto"/>
           </w:tcPr>
           <w:p>
-            <w:proofErr w:type="spellStart"/>
             <w:r>
               <w:rPr>
                 <w:highlight w:val="red"/>
               </w:rPr>
               <w:t>Pass</w:t>
             </w:r>
-            <w:proofErr w:type="spellEnd"/>
+          </w:p>
+        </w:tc>
+      </w:tr>
+      <w:tr>
+        <w:tc>
+          <w:tcPr>
+            <w:tcW w:w="0" w:type="auto"/>
+          </w:tcPr>
+          <w:p>
+            <w:pPr>
+              <w:rPr>
+                <w:highlight w:val="red"/>
+              </w:rPr>
+            </w:pPr>
+            <w:r>
+              <w:rPr>
+                <w:highlight w:val="red"/>
+              </w:rPr>
+              <w:t>L00</w:t>
+            </w:r>
+            <w:r>
+              <w:rPr>
+                <w:highlight w:val="red"/>
+              </w:rPr>
+              <w:t>6</w:t>
+            </w:r>
+          </w:p>
+        </w:tc>
+        <w:tc>
+          <w:tcPr>
+            <w:tcW w:w="0" w:type="auto"/>
+          </w:tcPr>
+          <w:p>
+            <w:pPr>
+              <w:rPr>
+                <w:highlight w:val="red"/>
+              </w:rPr>
+            </w:pPr>
+            <w:r>
+              <w:rPr>
+                <w:highlight w:val="red"/>
+              </w:rPr>
+              <w:t>C003</w:t>
+            </w:r>
+          </w:p>
+        </w:tc>
+        <w:tc>
+          <w:tcPr>
+            <w:tcW w:w="0" w:type="auto"/>
+          </w:tcPr>
+          <w:p>
+            <w:pPr>
+              <w:rPr>
+                <w:highlight w:val="red"/>
+              </w:rPr>
+            </w:pPr>
+            <w:r>
+              <w:rPr>
+                <w:highlight w:val="red"/>
+              </w:rPr>
+              <w:t>2025</w:t>
+            </w:r>
+            <w:r>
+              <w:rPr>
+                <w:highlight w:val="red"/>
+              </w:rPr>
+              <w:t>/</w:t>
+            </w:r>
+            <w:r>
+              <w:rPr>
+                <w:highlight w:val="red"/>
+              </w:rPr>
+              <w:t>10</w:t>
+            </w:r>
+            <w:r>
+              <w:rPr>
+                <w:highlight w:val="red"/>
+              </w:rPr>
+              <w:t>/</w:t>
+            </w:r>
+            <w:r>
+              <w:rPr>
+                <w:highlight w:val="red"/>
+              </w:rPr>
+              <w:t>04</w:t>
+            </w:r>
+          </w:p>
+        </w:tc>
+        <w:tc>
+          <w:tcPr>
+            <w:tcW w:w="0" w:type="auto"/>
+          </w:tcPr>
+          <w:p>
+            <w:pPr>
+              <w:rPr>
+                <w:highlight w:val="red"/>
+              </w:rPr>
+            </w:pPr>
+            <w:r>
+              <w:rPr>
+                <w:highlight w:val="red"/>
+              </w:rPr>
+              <w:t>Brake Pressure</w:t>
+            </w:r>
+          </w:p>
+        </w:tc>
+        <w:tc>
+          <w:tcPr>
+            <w:tcW w:w="0" w:type="auto"/>
+          </w:tcPr>
+          <w:p>
+            <w:pPr>
+              <w:rPr>
+                <w:highlight w:val="red"/>
+              </w:rPr>
+            </w:pPr>
+            <w:r>
+              <w:rPr>
+                <w:highlight w:val="red"/>
+              </w:rPr>
+              <w:t>10</w:t>
+            </w:r>
+          </w:p>
+        </w:tc>
+        <w:tc>
+          <w:tcPr>
+            <w:tcW w:w="0" w:type="auto"/>
+          </w:tcPr>
+          <w:p>
+            <w:pPr>
+              <w:rPr>
+                <w:highlight w:val="red"/>
+              </w:rPr>
+            </w:pPr>
+            <w:r>
+              <w:rPr>
+                <w:highlight w:val="red"/>
+              </w:rPr>
+              <w:t>bar</w:t>
+            </w:r>
+          </w:p>
+        </w:tc>
+        <w:tc>
+          <w:tcPr>
+            <w:tcW w:w="0" w:type="auto"/>
+          </w:tcPr>
+          <w:p>
+            <w:pPr>
+              <w:rPr>
+                <w:highlight w:val="red"/>
+              </w:rPr>
+            </w:pPr>
+            <w:r>
+              <w:rPr>
+                <w:highlight w:val="red"/>
+              </w:rPr>
+              <w:t>Pass</w:t>
+            </w:r>
+          </w:p>
+        </w:tc>
+      </w:tr>
+      <w:tr>
+        <w:tc>
+          <w:tcPr>
+            <w:tcW w:w="0" w:type="auto"/>
+          </w:tcPr>
+          <w:p>
+            <w:pPr>
+              <w:rPr>
+                <w:highlight w:val="red"/>
+              </w:rPr>
+            </w:pPr>
+            <w:r>
+              <w:rPr>
+                <w:highlight w:val="red"/>
+              </w:rPr>
+              <w:t>L00</w:t>
+            </w:r>
+            <w:r>
+              <w:rPr>
+                <w:highlight w:val="red"/>
+              </w:rPr>
+              <w:t>7</w:t>
+            </w:r>
+          </w:p>
+        </w:tc>
+        <w:tc>
+          <w:tcPr>
+            <w:tcW w:w="0" w:type="auto"/>
+          </w:tcPr>
+          <w:p>
+            <w:pPr>
+              <w:rPr>
+                <w:highlight w:val="red"/>
+              </w:rPr>
+            </w:pPr>
+            <w:r>
+              <w:rPr>
+                <w:highlight w:val="red"/>
+              </w:rPr>
+              <w:t>C003</w:t>
+            </w:r>
+          </w:p>
+        </w:tc>
+        <w:tc>
+          <w:tcPr>
+            <w:tcW w:w="0" w:type="auto"/>
+          </w:tcPr>
+          <w:p>
+            <w:pPr>
+              <w:rPr>
+                <w:highlight w:val="red"/>
+              </w:rPr>
+            </w:pPr>
+            <w:r>
+              <w:rPr>
+                <w:highlight w:val="red"/>
+              </w:rPr>
+              <w:t>2025</w:t>
+            </w:r>
+            <w:r>
+              <w:rPr>
+                <w:highlight w:val="red"/>
+              </w:rPr>
+              <w:t>/</w:t>
+            </w:r>
+            <w:r>
+              <w:rPr>
+                <w:highlight w:val="red"/>
+              </w:rPr>
+              <w:t>10</w:t>
+            </w:r>
+            <w:r>
+              <w:rPr>
+                <w:highlight w:val="red"/>
+              </w:rPr>
+              <w:t>/</w:t>
+            </w:r>
+            <w:r>
+              <w:rPr>
+                <w:highlight w:val="red"/>
+              </w:rPr>
+              <w:t>04</w:t>
+            </w:r>
+          </w:p>
+        </w:tc>
+        <w:tc>
+          <w:tcPr>
+            <w:tcW w:w="0" w:type="auto"/>
+          </w:tcPr>
+          <w:p>
+            <w:pPr>
+              <w:rPr>
+                <w:highlight w:val="red"/>
+              </w:rPr>
+            </w:pPr>
+            <w:r>
+              <w:rPr>
+                <w:highlight w:val="red"/>
+              </w:rPr>
+              <w:t>Brake Pressure</w:t>
+            </w:r>
+          </w:p>
+        </w:tc>
+        <w:tc>
+          <w:tcPr>
+            <w:tcW w:w="0" w:type="auto"/>
+          </w:tcPr>
+          <w:p>
+            <w:pPr>
+              <w:rPr>
+                <w:highlight w:val="red"/>
+              </w:rPr>
+            </w:pPr>
+            <w:r>
+              <w:rPr>
+                <w:highlight w:val="red"/>
+              </w:rPr>
+              <w:t>2</w:t>
+            </w:r>
+          </w:p>
+        </w:tc>
+        <w:tc>
+          <w:tcPr>
+            <w:tcW w:w="0" w:type="auto"/>
+          </w:tcPr>
+          <w:p>
+            <w:pPr>
+              <w:rPr>
+                <w:highlight w:val="red"/>
+              </w:rPr>
+            </w:pPr>
+            <w:r>
+              <w:rPr>
+                <w:highlight w:val="red"/>
+              </w:rPr>
+              <w:t>bar</w:t>
+            </w:r>
+          </w:p>
+        </w:tc>
+        <w:tc>
+          <w:tcPr>
+            <w:tcW w:w="0" w:type="auto"/>
+          </w:tcPr>
+          <w:p>
+            <w:pPr>
+              <w:rPr>
+                <w:highlight w:val="red"/>
+              </w:rPr>
+            </w:pPr>
+            <w:r>
+              <w:rPr>
+                <w:highlight w:val="red"/>
+              </w:rPr>
+              <w:t>ttttt</w:t>
+            </w:r>
+          </w:p>
+        </w:tc>
+      </w:tr>
+      <w:tr>
+        <w:tc>
+          <w:tcPr>
+            <w:tcW w:w="0" w:type="auto"/>
+          </w:tcPr>
+          <w:p>
+            <w:pPr>
+              <w:rPr>
+                <w:highlight w:val="red"/>
+              </w:rPr>
+            </w:pPr>
+            <w:r>
+              <w:rPr>
+                <w:highlight w:val="red"/>
+              </w:rPr>
+              <w:t>L00</w:t>
+            </w:r>
+            <w:r>
+              <w:rPr>
+                <w:highlight w:val="red"/>
+              </w:rPr>
+              <w:t>8</w:t>
+            </w:r>
+          </w:p>
+        </w:tc>
+        <w:tc>
+          <w:tcPr>
+            <w:tcW w:w="0" w:type="auto"/>
+          </w:tcPr>
+          <w:p>
+            <w:pPr>
+              <w:rPr>
+                <w:highlight w:val="red"/>
+              </w:rPr>
+            </w:pPr>
+            <w:r>
+              <w:rPr>
+                <w:highlight w:val="red"/>
+              </w:rPr>
+              <w:t>C003</w:t>
+            </w:r>
+          </w:p>
+        </w:tc>
+        <w:tc>
+          <w:tcPr>
+            <w:tcW w:w="0" w:type="auto"/>
+          </w:tcPr>
+          <w:p>
+            <w:pPr>
+              <w:rPr>
+                <w:highlight w:val="red"/>
+              </w:rPr>
+            </w:pPr>
+            <w:r>
+              <w:rPr>
+                <w:highlight w:val="red"/>
+              </w:rPr>
+              <w:t>2025</w:t>
+            </w:r>
+            <w:r>
+              <w:rPr>
+                <w:highlight w:val="red"/>
+              </w:rPr>
+              <w:t>/</w:t>
+            </w:r>
+            <w:r>
+              <w:rPr>
+                <w:highlight w:val="red"/>
+              </w:rPr>
+              <w:t>10</w:t>
+            </w:r>
+            <w:r>
+              <w:rPr>
+                <w:highlight w:val="red"/>
+              </w:rPr>
+              <w:t>/</w:t>
+            </w:r>
+            <w:r>
+              <w:rPr>
+                <w:highlight w:val="red"/>
+              </w:rPr>
+              <w:t>04</w:t>
+            </w:r>
+          </w:p>
+        </w:tc>
+        <w:tc>
+          <w:tcPr>
+            <w:tcW w:w="0" w:type="auto"/>
+          </w:tcPr>
+          <w:p>
+            <w:pPr>
+              <w:rPr>
+                <w:highlight w:val="red"/>
+              </w:rPr>
+            </w:pPr>
+            <w:r>
+              <w:rPr>
+                <w:highlight w:val="red"/>
+              </w:rPr>
+              <w:t>Brake Pressure</w:t>
+            </w:r>
+          </w:p>
+        </w:tc>
+        <w:tc>
+          <w:tcPr>
+            <w:tcW w:w="0" w:type="auto"/>
+          </w:tcPr>
+          <w:p>
+            <w:pPr>
+              <w:rPr>
+                <w:highlight w:val="red"/>
+              </w:rPr>
+            </w:pPr>
+            <w:r>
+              <w:rPr>
+                <w:highlight w:val="red"/>
+              </w:rPr>
+              <w:t>2</w:t>
+            </w:r>
+            <w:r>
+              <w:rPr>
+                <w:highlight w:val="red"/>
+              </w:rPr>
+              <w:t>1</w:t>
+            </w:r>
+          </w:p>
+        </w:tc>
+        <w:tc>
+          <w:tcPr>
+            <w:tcW w:w="0" w:type="auto"/>
+          </w:tcPr>
+          <w:p>
+            <w:pPr>
+              <w:rPr>
+                <w:highlight w:val="red"/>
+              </w:rPr>
+            </w:pPr>
+            <w:r>
+              <w:rPr>
+                <w:highlight w:val="red"/>
+              </w:rPr>
+              <w:t>bar</w:t>
+            </w:r>
+          </w:p>
+        </w:tc>
+        <w:tc>
+          <w:tcPr>
+            <w:tcW w:w="0" w:type="auto"/>
+          </w:tcPr>
+          <w:p>
+            <w:pPr>
+              <w:rPr>
+                <w:highlight w:val="red"/>
+              </w:rPr>
+            </w:pPr>
+            <w:r>
+              <w:rPr>
+                <w:highlight w:val="red"/>
+              </w:rPr>
+              <w:t>ttttt</w:t>
+            </w:r>
+          </w:p>
+        </w:tc>
+      </w:tr>
+      <w:tr>
+        <w:tc>
+          <w:tcPr>
+            <w:tcW w:w="0" w:type="auto"/>
+          </w:tcPr>
+          <w:p>
+            <w:pPr>
+              <w:rPr>
+                <w:highlight w:val="red"/>
+              </w:rPr>
+            </w:pPr>
+            <w:r>
+              <w:rPr>
+                <w:highlight w:val="red"/>
+              </w:rPr>
+              <w:t>L00</w:t>
+            </w:r>
+            <w:r>
+              <w:rPr>
+                <w:highlight w:val="red"/>
+              </w:rPr>
+              <w:t>18</w:t>
+            </w:r>
+          </w:p>
+        </w:tc>
+        <w:tc>
+          <w:tcPr>
+            <w:tcW w:w="0" w:type="auto"/>
+          </w:tcPr>
+          <w:p>
+            <w:pPr>
+              <w:rPr>
+                <w:highlight w:val="red"/>
+              </w:rPr>
+            </w:pPr>
+            <w:r>
+              <w:rPr>
+                <w:highlight w:val="red"/>
+              </w:rPr>
+              <w:t>C003</w:t>
+            </w:r>
+          </w:p>
+        </w:tc>
+        <w:tc>
+          <w:tcPr>
+            <w:tcW w:w="0" w:type="auto"/>
+          </w:tcPr>
+          <w:p>
+            <w:pPr>
+              <w:rPr>
+                <w:highlight w:val="red"/>
+              </w:rPr>
+            </w:pPr>
+            <w:r>
+              <w:rPr>
+                <w:highlight w:val="red"/>
+              </w:rPr>
+              <w:t>2025</w:t>
+            </w:r>
+            <w:r>
+              <w:rPr>
+                <w:highlight w:val="red"/>
+              </w:rPr>
+              <w:t>/</w:t>
+            </w:r>
+            <w:r>
+              <w:rPr>
+                <w:highlight w:val="red"/>
+              </w:rPr>
+              <w:t>10</w:t>
+            </w:r>
+            <w:r>
+              <w:rPr>
+                <w:highlight w:val="red"/>
+              </w:rPr>
+              <w:t>/</w:t>
+            </w:r>
+            <w:r>
+              <w:rPr>
+                <w:highlight w:val="red"/>
+              </w:rPr>
+              <w:t>04</w:t>
+            </w:r>
+          </w:p>
+        </w:tc>
+        <w:tc>
+          <w:tcPr>
+            <w:tcW w:w="0" w:type="auto"/>
+          </w:tcPr>
+          <w:p>
+            <w:pPr>
+              <w:rPr>
+                <w:highlight w:val="red"/>
+              </w:rPr>
+            </w:pPr>
+            <w:r>
+              <w:rPr>
+                <w:highlight w:val="red"/>
+              </w:rPr>
+              <w:t>Brake Pressure</w:t>
+            </w:r>
+          </w:p>
+        </w:tc>
+        <w:tc>
+          <w:tcPr>
+            <w:tcW w:w="0" w:type="auto"/>
+          </w:tcPr>
+          <w:p>
+            <w:pPr>
+              <w:rPr>
+                <w:highlight w:val="red"/>
+              </w:rPr>
+            </w:pPr>
+            <w:r>
+              <w:rPr>
+                <w:highlight w:val="red"/>
+              </w:rPr>
+              <w:t>2</w:t>
+            </w:r>
+          </w:p>
+        </w:tc>
+        <w:tc>
+          <w:tcPr>
+            <w:tcW w:w="0" w:type="auto"/>
+          </w:tcPr>
+          <w:p>
+            <w:pPr>
+              <w:rPr>
+                <w:highlight w:val="red"/>
+              </w:rPr>
+            </w:pPr>
+            <w:r>
+              <w:rPr>
+                <w:highlight w:val="red"/>
+              </w:rPr>
+              <w:t>bar</w:t>
+            </w:r>
+          </w:p>
+        </w:tc>
+        <w:tc>
+          <w:tcPr>
+            <w:tcW w:w="0" w:type="auto"/>
+          </w:tcPr>
+          <w:p>
+            <w:pPr>
+              <w:rPr>
+                <w:highlight w:val="red"/>
+              </w:rPr>
+            </w:pPr>
+            <w:r>
+              <w:rPr>
+                <w:highlight w:val="red"/>
+              </w:rPr>
+              <w:t>ttttt</w:t>
+            </w:r>
           </w:p>
         </w:tc>
       </w:tr>

</xml_diff>

<commit_message>
handle the changes in the table cell by cell
</commit_message>
<xml_diff>
--- a/input/contrat_parametrage.docx
+++ b/input/contrat_parametrage.docx
@@ -43,11 +43,173 @@
     </w:p>
     <w:p/>
     <w:p>
+      <w:pPr>
+        <w:rPr>
+          <w:b/>
+          <w:bCs/>
+          <w:color w:val="FF33CC"/>
+          <w:lang w:val="en-US"/>
+        </w:rPr>
+      </w:pPr>
       <w:r>
-        <w:t>Component_Performance_Log</w:t>
+        <w:rPr>
+          <w:lang w:val="en-US"/>
+        </w:rPr>
+        <w:t>Code</w:t>
       </w:r>
       <w:r>
-        <w:t xml:space="preserve"> : </w:t>
+        <w:rPr>
+          <w:lang w:val="en-US"/>
+        </w:rPr>
+        <w:t xml:space="preserve"> </w:t>
+      </w:r>
+      <w:proofErr w:type="gramStart"/>
+      <w:r>
+        <w:rPr>
+          <w:lang w:val="en-US"/>
+        </w:rPr>
+        <w:t>couleurs</w:t>
+      </w:r>
+      <w:r>
+        <w:rPr>
+          <w:lang w:val="en-US"/>
+        </w:rPr>
+        <w:t> :</w:t>
+      </w:r>
+      <w:proofErr w:type="gramEnd"/>
+      <w:r>
+        <w:rPr>
+          <w:lang w:val="en-US"/>
+        </w:rPr>
+        <w:tab/>
+      </w:r>
+      <w:r>
+        <w:rPr>
+          <w:lang w:val="en-US"/>
+        </w:rPr>
+        <w:tab/>
+      </w:r>
+      <w:r>
+        <w:rPr>
+          <w:lang w:val="en-US"/>
+        </w:rPr>
+        <w:t xml:space="preserve"> </w:t>
+      </w:r>
+      <w:r>
+        <w:rPr>
+          <w:b/>
+          <w:bCs/>
+          <w:highlight w:val="red"/>
+          <w:lang w:val="en-US"/>
+        </w:rPr>
+        <w:t>RED</w:t>
+      </w:r>
+      <w:r>
+        <w:rPr>
+          <w:b/>
+          <w:bCs/>
+          <w:lang w:val="en-US"/>
+        </w:rPr>
+        <w:t xml:space="preserve"> = </w:t>
+      </w:r>
+      <w:r>
+        <w:rPr>
+          <w:b/>
+          <w:bCs/>
+          <w:color w:val="EE0000"/>
+          <w:lang w:val="en-US"/>
+        </w:rPr>
+        <w:t>ADD or UPDATE</w:t>
+      </w:r>
+      <w:r>
+        <w:rPr>
+          <w:lang w:val="en-US"/>
+        </w:rPr>
+        <w:tab/>
+      </w:r>
+      <w:r>
+        <w:rPr>
+          <w:lang w:val="en-US"/>
+        </w:rPr>
+        <w:tab/>
+      </w:r>
+      <w:r>
+        <w:rPr>
+          <w:b/>
+          <w:bCs/>
+          <w:highlight w:val="magenta"/>
+          <w:lang w:val="en-US"/>
+        </w:rPr>
+        <w:t>PINK</w:t>
+      </w:r>
+      <w:r>
+        <w:rPr>
+          <w:b/>
+          <w:bCs/>
+          <w:lang w:val="en-US"/>
+        </w:rPr>
+        <w:t xml:space="preserve"> = </w:t>
+      </w:r>
+      <w:r>
+        <w:rPr>
+          <w:b/>
+          <w:bCs/>
+          <w:color w:val="FF33CC"/>
+          <w:lang w:val="en-US"/>
+        </w:rPr>
+        <w:t>DELETE</w:t>
+      </w:r>
+    </w:p>
+    <w:p>
+      <w:pPr>
+        <w:rPr>
+          <w:b/>
+          <w:bCs/>
+          <w:color w:val="FF33CC"/>
+          <w:lang w:val="en-US"/>
+        </w:rPr>
+      </w:pPr>
+    </w:p>
+    <w:p>
+      <w:pPr>
+        <w:rPr>
+          <w:lang w:val="en-US"/>
+        </w:rPr>
+      </w:pPr>
+    </w:p>
+    <w:p>
+      <w:pPr>
+        <w:rPr>
+          <w:lang w:val="en-US"/>
+        </w:rPr>
+      </w:pPr>
+      <w:proofErr w:type="spellStart"/>
+      <w:r>
+        <w:rPr>
+          <w:lang w:val="en-US"/>
+        </w:rPr>
+        <w:t>Component_Performance_</w:t>
+      </w:r>
+      <w:proofErr w:type="gramStart"/>
+      <w:r>
+        <w:rPr>
+          <w:lang w:val="en-US"/>
+        </w:rPr>
+        <w:t>Log</w:t>
+      </w:r>
+      <w:proofErr w:type="spellEnd"/>
+      <w:r>
+        <w:rPr>
+          <w:lang w:val="en-US"/>
+        </w:rPr>
+        <w:t> :</w:t>
+      </w:r>
+      <w:proofErr w:type="gramEnd"/>
+      <w:r>
+        <w:rPr>
+          <w:lang w:val="en-US"/>
+        </w:rPr>
+        <w:t xml:space="preserve"> </w:t>
       </w:r>
     </w:p>
     <w:tbl>
@@ -79,6 +241,7 @@
                 <w:bCs/>
               </w:rPr>
             </w:pPr>
+            <w:proofErr w:type="spellStart"/>
             <w:r>
               <w:rPr>
                 <w:b/>
@@ -86,6 +249,7 @@
               </w:rPr>
               <w:t>Log_ID</w:t>
             </w:r>
+            <w:proofErr w:type="spellEnd"/>
           </w:p>
         </w:tc>
         <w:tc>
@@ -101,6 +265,7 @@
                 <w:bCs/>
               </w:rPr>
             </w:pPr>
+            <w:proofErr w:type="spellStart"/>
             <w:r>
               <w:rPr>
                 <w:b/>
@@ -108,6 +273,7 @@
               </w:rPr>
               <w:t>Component_ID</w:t>
             </w:r>
+            <w:proofErr w:type="spellEnd"/>
           </w:p>
         </w:tc>
         <w:tc>
@@ -123,6 +289,7 @@
                 <w:bCs/>
               </w:rPr>
             </w:pPr>
+            <w:proofErr w:type="spellStart"/>
             <w:r>
               <w:rPr>
                 <w:b/>
@@ -130,6 +297,7 @@
               </w:rPr>
               <w:t>Test_Date</w:t>
             </w:r>
+            <w:proofErr w:type="spellEnd"/>
           </w:p>
         </w:tc>
         <w:tc>
@@ -145,6 +313,7 @@
                 <w:bCs/>
               </w:rPr>
             </w:pPr>
+            <w:proofErr w:type="spellStart"/>
             <w:r>
               <w:rPr>
                 <w:b/>
@@ -152,6 +321,7 @@
               </w:rPr>
               <w:t>Test_Type</w:t>
             </w:r>
+            <w:proofErr w:type="spellEnd"/>
           </w:p>
         </w:tc>
         <w:tc>
@@ -211,6 +381,7 @@
                 <w:bCs/>
               </w:rPr>
             </w:pPr>
+            <w:proofErr w:type="spellStart"/>
             <w:r>
               <w:rPr>
                 <w:b/>
@@ -218,6 +389,7 @@
               </w:rPr>
               <w:t>Result</w:t>
             </w:r>
+            <w:proofErr w:type="spellEnd"/>
           </w:p>
         </w:tc>
       </w:tr>
@@ -260,33 +432,26 @@
               <w:spacing w:after="160" w:line="278" w:lineRule="auto"/>
             </w:pPr>
             <w:r>
-              <w:t>2024</w:t>
-            </w:r>
-            <w:r>
-              <w:t>/</w:t>
-            </w:r>
-            <w:r>
-              <w:t>06</w:t>
-            </w:r>
-            <w:r>
-              <w:t>/</w:t>
-            </w:r>
-            <w:r>
-              <w:t>15</w:t>
-            </w:r>
-          </w:p>
-        </w:tc>
-        <w:tc>
-          <w:tcPr>
-            <w:tcW w:w="0" w:type="auto"/>
-            <w:hideMark/>
-          </w:tcPr>
-          <w:p>
-            <w:pPr>
-              <w:spacing w:after="160" w:line="278" w:lineRule="auto"/>
-            </w:pPr>
-            <w:r>
-              <w:t>Brake Pressure</w:t>
+              <w:t>15/06/2024</w:t>
+            </w:r>
+          </w:p>
+        </w:tc>
+        <w:tc>
+          <w:tcPr>
+            <w:tcW w:w="0" w:type="auto"/>
+            <w:hideMark/>
+          </w:tcPr>
+          <w:p>
+            <w:pPr>
+              <w:spacing w:after="160" w:line="278" w:lineRule="auto"/>
+            </w:pPr>
+            <w:proofErr w:type="spellStart"/>
+            <w:r>
+              <w:t>Brake</w:t>
+            </w:r>
+            <w:proofErr w:type="spellEnd"/>
+            <w:r>
+              <w:t xml:space="preserve"> Pressure</w:t>
             </w:r>
           </w:p>
         </w:tc>
@@ -313,23 +478,27 @@
             <w:pPr>
               <w:spacing w:after="160" w:line="278" w:lineRule="auto"/>
             </w:pPr>
+            <w:proofErr w:type="gramStart"/>
             <w:r>
               <w:t>bar</w:t>
             </w:r>
-          </w:p>
-        </w:tc>
-        <w:tc>
-          <w:tcPr>
-            <w:tcW w:w="0" w:type="auto"/>
-            <w:hideMark/>
-          </w:tcPr>
-          <w:p>
-            <w:pPr>
-              <w:spacing w:after="160" w:line="278" w:lineRule="auto"/>
-            </w:pPr>
+            <w:proofErr w:type="gramEnd"/>
+          </w:p>
+        </w:tc>
+        <w:tc>
+          <w:tcPr>
+            <w:tcW w:w="0" w:type="auto"/>
+            <w:hideMark/>
+          </w:tcPr>
+          <w:p>
+            <w:pPr>
+              <w:spacing w:after="160" w:line="278" w:lineRule="auto"/>
+            </w:pPr>
+            <w:proofErr w:type="spellStart"/>
             <w:r>
               <w:t>Pass</w:t>
             </w:r>
+            <w:proofErr w:type="spellEnd"/>
           </w:p>
         </w:tc>
       </w:tr>
@@ -372,76 +541,76 @@
               <w:spacing w:after="160" w:line="278" w:lineRule="auto"/>
             </w:pPr>
             <w:r>
-              <w:t>2024</w:t>
-            </w:r>
-            <w:r>
-              <w:t>/</w:t>
-            </w:r>
-            <w:r>
-              <w:t>06</w:t>
-            </w:r>
-            <w:r>
-              <w:t>/</w:t>
-            </w:r>
-            <w:r>
-              <w:t>15</w:t>
-            </w:r>
-          </w:p>
-        </w:tc>
-        <w:tc>
-          <w:tcPr>
-            <w:tcW w:w="0" w:type="auto"/>
-            <w:hideMark/>
-          </w:tcPr>
-          <w:p>
-            <w:pPr>
-              <w:spacing w:after="160" w:line="278" w:lineRule="auto"/>
-            </w:pPr>
-            <w:r>
-              <w:t>Damping Ratio</w:t>
-            </w:r>
-          </w:p>
-        </w:tc>
-        <w:tc>
-          <w:tcPr>
-            <w:tcW w:w="0" w:type="auto"/>
-            <w:hideMark/>
-          </w:tcPr>
-          <w:p>
-            <w:pPr>
-              <w:spacing w:after="160" w:line="278" w:lineRule="auto"/>
-            </w:pPr>
-            <w:r>
-              <w:t>0.65</w:t>
-            </w:r>
-          </w:p>
-        </w:tc>
-        <w:tc>
-          <w:tcPr>
-            <w:tcW w:w="0" w:type="auto"/>
-            <w:hideMark/>
-          </w:tcPr>
-          <w:p>
-            <w:pPr>
-              <w:spacing w:after="160" w:line="278" w:lineRule="auto"/>
-            </w:pPr>
+              <w:t>15/06/2024</w:t>
+            </w:r>
+          </w:p>
+        </w:tc>
+        <w:tc>
+          <w:tcPr>
+            <w:tcW w:w="0" w:type="auto"/>
+            <w:hideMark/>
+          </w:tcPr>
+          <w:p>
+            <w:pPr>
+              <w:spacing w:after="160" w:line="278" w:lineRule="auto"/>
+            </w:pPr>
+            <w:proofErr w:type="spellStart"/>
+            <w:r>
+              <w:t>Damping</w:t>
+            </w:r>
+            <w:proofErr w:type="spellEnd"/>
+            <w:r>
+              <w:t xml:space="preserve"> Ratio</w:t>
+            </w:r>
+          </w:p>
+        </w:tc>
+        <w:tc>
+          <w:tcPr>
+            <w:tcW w:w="0" w:type="auto"/>
+            <w:hideMark/>
+          </w:tcPr>
+          <w:p>
+            <w:pPr>
+              <w:spacing w:after="160" w:line="278" w:lineRule="auto"/>
+            </w:pPr>
+            <w:r>
+              <w:t>0.5</w:t>
+            </w:r>
+          </w:p>
+        </w:tc>
+        <w:tc>
+          <w:tcPr>
+            <w:tcW w:w="0" w:type="auto"/>
+            <w:hideMark/>
+          </w:tcPr>
+          <w:p>
+            <w:pPr>
+              <w:spacing w:after="160" w:line="278" w:lineRule="auto"/>
+            </w:pPr>
+            <w:proofErr w:type="gramStart"/>
             <w:r>
               <w:t>ratio</w:t>
             </w:r>
-          </w:p>
-        </w:tc>
-        <w:tc>
-          <w:tcPr>
-            <w:tcW w:w="0" w:type="auto"/>
-            <w:hideMark/>
-          </w:tcPr>
-          <w:p>
-            <w:pPr>
-              <w:spacing w:after="160" w:line="278" w:lineRule="auto"/>
-            </w:pPr>
-            <w:r>
+            <w:proofErr w:type="gramEnd"/>
+          </w:p>
+        </w:tc>
+        <w:tc>
+          <w:tcPr>
+            <w:tcW w:w="0" w:type="auto"/>
+            <w:hideMark/>
+          </w:tcPr>
+          <w:p>
+            <w:pPr>
+              <w:spacing w:after="160" w:line="278" w:lineRule="auto"/>
+            </w:pPr>
+            <w:proofErr w:type="spellStart"/>
+            <w:r>
+              <w:rPr>
+                <w:highlight w:val="magenta"/>
+              </w:rPr>
               <w:t>Pass</w:t>
             </w:r>
+            <w:proofErr w:type="spellEnd"/>
           </w:p>
         </w:tc>
       </w:tr>
@@ -459,74 +628,95 @@
               </w:rPr>
             </w:pPr>
             <w:r>
+              <w:t>L003</w:t>
+            </w:r>
+          </w:p>
+        </w:tc>
+        <w:tc>
+          <w:tcPr>
+            <w:tcW w:w="0" w:type="auto"/>
+            <w:hideMark/>
+          </w:tcPr>
+          <w:p>
+            <w:pPr>
+              <w:spacing w:after="160" w:line="278" w:lineRule="auto"/>
               <w:rPr>
                 <w:highlight w:val="magenta"/>
               </w:rPr>
-              <w:t>L003</w:t>
-            </w:r>
-          </w:p>
-        </w:tc>
-        <w:tc>
-          <w:tcPr>
-            <w:tcW w:w="0" w:type="auto"/>
-            <w:hideMark/>
-          </w:tcPr>
-          <w:p>
-            <w:pPr>
-              <w:spacing w:after="160" w:line="278" w:lineRule="auto"/>
+            </w:pPr>
+            <w:r>
               <w:rPr>
                 <w:highlight w:val="magenta"/>
               </w:rPr>
-            </w:pPr>
-            <w:r>
+              <w:t>C003</w:t>
+            </w:r>
+          </w:p>
+        </w:tc>
+        <w:tc>
+          <w:tcPr>
+            <w:tcW w:w="0" w:type="auto"/>
+            <w:hideMark/>
+          </w:tcPr>
+          <w:p>
+            <w:pPr>
+              <w:spacing w:after="160" w:line="278" w:lineRule="auto"/>
               <w:rPr>
                 <w:highlight w:val="magenta"/>
               </w:rPr>
-              <w:t>C003</w:t>
-            </w:r>
-          </w:p>
-        </w:tc>
-        <w:tc>
-          <w:tcPr>
-            <w:tcW w:w="0" w:type="auto"/>
-            <w:hideMark/>
-          </w:tcPr>
-          <w:p>
-            <w:pPr>
-              <w:spacing w:after="160" w:line="278" w:lineRule="auto"/>
+            </w:pPr>
+            <w:r>
               <w:rPr>
                 <w:highlight w:val="magenta"/>
               </w:rPr>
-            </w:pPr>
-            <w:r>
+              <w:t>10/06/2024</w:t>
+            </w:r>
+          </w:p>
+        </w:tc>
+        <w:tc>
+          <w:tcPr>
+            <w:tcW w:w="0" w:type="auto"/>
+            <w:hideMark/>
+          </w:tcPr>
+          <w:p>
+            <w:pPr>
+              <w:spacing w:after="160" w:line="278" w:lineRule="auto"/>
               <w:rPr>
                 <w:highlight w:val="magenta"/>
               </w:rPr>
-              <w:t>2024</w:t>
-            </w:r>
+            </w:pPr>
+            <w:proofErr w:type="spellStart"/>
             <w:r>
               <w:rPr>
                 <w:highlight w:val="magenta"/>
               </w:rPr>
-              <w:t>/</w:t>
-            </w:r>
+              <w:t>Brake</w:t>
+            </w:r>
+            <w:proofErr w:type="spellEnd"/>
             <w:r>
               <w:rPr>
                 <w:highlight w:val="magenta"/>
               </w:rPr>
-              <w:t>06</w:t>
-            </w:r>
-            <w:r>
+              <w:t xml:space="preserve"> Pressure</w:t>
+            </w:r>
+          </w:p>
+        </w:tc>
+        <w:tc>
+          <w:tcPr>
+            <w:tcW w:w="0" w:type="auto"/>
+            <w:hideMark/>
+          </w:tcPr>
+          <w:p>
+            <w:pPr>
+              <w:spacing w:after="160" w:line="278" w:lineRule="auto"/>
               <w:rPr>
                 <w:highlight w:val="magenta"/>
               </w:rPr>
-              <w:t>/</w:t>
-            </w:r>
+            </w:pPr>
             <w:r>
               <w:rPr>
                 <w:highlight w:val="magenta"/>
               </w:rPr>
-              <w:t>10</w:t>
+              <w:t>6.9</w:t>
             </w:r>
           </w:p>
         </w:tc>
@@ -542,52 +732,14 @@
                 <w:highlight w:val="magenta"/>
               </w:rPr>
             </w:pPr>
+            <w:proofErr w:type="gramStart"/>
             <w:r>
               <w:rPr>
                 <w:highlight w:val="magenta"/>
               </w:rPr>
-              <w:t>Brake Pressure</w:t>
-            </w:r>
-          </w:p>
-        </w:tc>
-        <w:tc>
-          <w:tcPr>
-            <w:tcW w:w="0" w:type="auto"/>
-            <w:hideMark/>
-          </w:tcPr>
-          <w:p>
-            <w:pPr>
-              <w:spacing w:after="160" w:line="278" w:lineRule="auto"/>
-              <w:rPr>
-                <w:highlight w:val="magenta"/>
-              </w:rPr>
-            </w:pPr>
-            <w:r>
-              <w:rPr>
-                <w:highlight w:val="magenta"/>
-              </w:rPr>
-              <w:t>6.9</w:t>
-            </w:r>
-          </w:p>
-        </w:tc>
-        <w:tc>
-          <w:tcPr>
-            <w:tcW w:w="0" w:type="auto"/>
-            <w:hideMark/>
-          </w:tcPr>
-          <w:p>
-            <w:pPr>
-              <w:spacing w:after="160" w:line="278" w:lineRule="auto"/>
-              <w:rPr>
-                <w:highlight w:val="magenta"/>
-              </w:rPr>
-            </w:pPr>
-            <w:r>
-              <w:rPr>
-                <w:highlight w:val="magenta"/>
-              </w:rPr>
               <w:t>bar</w:t>
             </w:r>
+            <w:proofErr w:type="gramEnd"/>
           </w:p>
         </w:tc>
         <w:tc>
@@ -650,18 +802,42 @@
               <w:spacing w:after="160" w:line="278" w:lineRule="auto"/>
             </w:pPr>
             <w:r>
-              <w:t>2024</w:t>
-            </w:r>
-            <w:r>
-              <w:t>/</w:t>
-            </w:r>
-            <w:r>
-              <w:t>06</w:t>
-            </w:r>
-            <w:r>
-              <w:t>/</w:t>
-            </w:r>
-            <w:r>
+              <w:t>12/06/2024</w:t>
+            </w:r>
+          </w:p>
+        </w:tc>
+        <w:tc>
+          <w:tcPr>
+            <w:tcW w:w="0" w:type="auto"/>
+            <w:hideMark/>
+          </w:tcPr>
+          <w:p>
+            <w:pPr>
+              <w:spacing w:after="160" w:line="278" w:lineRule="auto"/>
+            </w:pPr>
+            <w:proofErr w:type="spellStart"/>
+            <w:r>
+              <w:t>Damping</w:t>
+            </w:r>
+            <w:proofErr w:type="spellEnd"/>
+            <w:r>
+              <w:t xml:space="preserve"> Ratio</w:t>
+            </w:r>
+          </w:p>
+        </w:tc>
+        <w:tc>
+          <w:tcPr>
+            <w:tcW w:w="0" w:type="auto"/>
+            <w:hideMark/>
+          </w:tcPr>
+          <w:p>
+            <w:pPr>
+              <w:spacing w:after="160" w:line="278" w:lineRule="auto"/>
+            </w:pPr>
+            <w:r>
+              <w:rPr>
+                <w:highlight w:val="red"/>
+              </w:rPr>
               <w:t>12</w:t>
             </w:r>
           </w:p>
@@ -675,50 +851,27 @@
             <w:pPr>
               <w:spacing w:after="160" w:line="278" w:lineRule="auto"/>
             </w:pPr>
-            <w:r>
-              <w:t>Damping Ratio</w:t>
-            </w:r>
-          </w:p>
-        </w:tc>
-        <w:tc>
-          <w:tcPr>
-            <w:tcW w:w="0" w:type="auto"/>
-            <w:hideMark/>
-          </w:tcPr>
-          <w:p>
-            <w:pPr>
-              <w:spacing w:after="160" w:line="278" w:lineRule="auto"/>
-            </w:pPr>
-            <w:r>
-              <w:t>0.58</w:t>
-            </w:r>
-          </w:p>
-        </w:tc>
-        <w:tc>
-          <w:tcPr>
-            <w:tcW w:w="0" w:type="auto"/>
-            <w:hideMark/>
-          </w:tcPr>
-          <w:p>
-            <w:pPr>
-              <w:spacing w:after="160" w:line="278" w:lineRule="auto"/>
-            </w:pPr>
+            <w:proofErr w:type="gramStart"/>
             <w:r>
               <w:t>ratio</w:t>
             </w:r>
-          </w:p>
-        </w:tc>
-        <w:tc>
-          <w:tcPr>
-            <w:tcW w:w="0" w:type="auto"/>
-            <w:hideMark/>
-          </w:tcPr>
-          <w:p>
-            <w:pPr>
-              <w:spacing w:after="160" w:line="278" w:lineRule="auto"/>
-            </w:pPr>
-            <w:r>
-              <w:t>Pass</w:t>
+            <w:proofErr w:type="gramEnd"/>
+          </w:p>
+        </w:tc>
+        <w:tc>
+          <w:tcPr>
+            <w:tcW w:w="0" w:type="auto"/>
+            <w:hideMark/>
+          </w:tcPr>
+          <w:p>
+            <w:pPr>
+              <w:spacing w:after="160" w:line="278" w:lineRule="auto"/>
+            </w:pPr>
+            <w:r>
+              <w:rPr>
+                <w:highlight w:val="red"/>
+              </w:rPr>
+              <w:t>Warning</w:t>
             </w:r>
           </w:p>
         </w:tc>
@@ -774,49 +927,57 @@
               <w:rPr>
                 <w:highlight w:val="red"/>
               </w:rPr>
+              <w:t>04</w:t>
+            </w:r>
+            <w:r>
+              <w:rPr>
+                <w:highlight w:val="red"/>
+              </w:rPr>
+              <w:t>/</w:t>
+            </w:r>
+            <w:r>
+              <w:rPr>
+                <w:highlight w:val="red"/>
+              </w:rPr>
+              <w:t>10</w:t>
+            </w:r>
+            <w:r>
+              <w:rPr>
+                <w:highlight w:val="red"/>
+              </w:rPr>
+              <w:t>/</w:t>
+            </w:r>
+            <w:r>
+              <w:rPr>
+                <w:highlight w:val="red"/>
+              </w:rPr>
               <w:t>2025</w:t>
             </w:r>
-            <w:r>
-              <w:rPr>
-                <w:highlight w:val="red"/>
-              </w:rPr>
-              <w:t>/</w:t>
-            </w:r>
-            <w:r>
-              <w:rPr>
-                <w:highlight w:val="red"/>
-              </w:rPr>
-              <w:t>10</w:t>
-            </w:r>
-            <w:r>
-              <w:rPr>
-                <w:highlight w:val="red"/>
-              </w:rPr>
-              <w:t>/</w:t>
-            </w:r>
-            <w:r>
-              <w:rPr>
-                <w:highlight w:val="red"/>
-              </w:rPr>
-              <w:t>04</w:t>
-            </w:r>
-          </w:p>
-        </w:tc>
-        <w:tc>
-          <w:tcPr>
-            <w:tcW w:w="0" w:type="auto"/>
-          </w:tcPr>
-          <w:p>
-            <w:pPr>
-              <w:rPr>
-                <w:highlight w:val="red"/>
-              </w:rPr>
-            </w:pPr>
-            <w:r>
-              <w:rPr>
-                <w:highlight w:val="red"/>
-              </w:rPr>
-              <w:t>Brake Pressure</w:t>
+          </w:p>
+        </w:tc>
+        <w:tc>
+          <w:tcPr>
+            <w:tcW w:w="0" w:type="auto"/>
+          </w:tcPr>
+          <w:p>
+            <w:pPr>
+              <w:rPr>
+                <w:highlight w:val="red"/>
+              </w:rPr>
+            </w:pPr>
+            <w:proofErr w:type="spellStart"/>
+            <w:r>
+              <w:rPr>
+                <w:highlight w:val="red"/>
+              </w:rPr>
+              <w:t>Brake</w:t>
+            </w:r>
+            <w:proofErr w:type="spellEnd"/>
+            <w:r>
+              <w:rPr>
+                <w:highlight w:val="red"/>
+              </w:rPr>
+              <w:t xml:space="preserve"> Pressure</w:t>
             </w:r>
           </w:p>
         </w:tc>
@@ -848,25 +1009,29 @@
                 <w:highlight w:val="red"/>
               </w:rPr>
             </w:pPr>
+            <w:proofErr w:type="gramStart"/>
             <w:r>
               <w:rPr>
                 <w:highlight w:val="red"/>
               </w:rPr>
               <w:t>bar</w:t>
             </w:r>
-          </w:p>
-        </w:tc>
-        <w:tc>
-          <w:tcPr>
-            <w:tcW w:w="0" w:type="auto"/>
-          </w:tcPr>
-          <w:p>
+            <w:proofErr w:type="gramEnd"/>
+          </w:p>
+        </w:tc>
+        <w:tc>
+          <w:tcPr>
+            <w:tcW w:w="0" w:type="auto"/>
+          </w:tcPr>
+          <w:p>
+            <w:proofErr w:type="spellStart"/>
             <w:r>
               <w:rPr>
                 <w:highlight w:val="red"/>
               </w:rPr>
               <w:t>Pass</w:t>
             </w:r>
+            <w:proofErr w:type="spellEnd"/>
           </w:p>
         </w:tc>
       </w:tr>
@@ -876,39 +1041,17 @@
             <w:tcW w:w="0" w:type="auto"/>
           </w:tcPr>
           <w:p>
-            <w:pPr>
-              <w:rPr>
-                <w:highlight w:val="red"/>
-              </w:rPr>
-            </w:pPr>
-            <w:r>
-              <w:rPr>
-                <w:highlight w:val="red"/>
-              </w:rPr>
-              <w:t>L00</w:t>
-            </w:r>
-            <w:r>
-              <w:rPr>
-                <w:highlight w:val="red"/>
-              </w:rPr>
-              <w:t>6</w:t>
-            </w:r>
-          </w:p>
-        </w:tc>
-        <w:tc>
-          <w:tcPr>
-            <w:tcW w:w="0" w:type="auto"/>
-          </w:tcPr>
-          <w:p>
-            <w:pPr>
-              <w:rPr>
-                <w:highlight w:val="red"/>
-              </w:rPr>
-            </w:pPr>
-            <w:r>
-              <w:rPr>
-                <w:highlight w:val="red"/>
-              </w:rPr>
+            <w:r>
+              <w:t>L006</w:t>
+            </w:r>
+          </w:p>
+        </w:tc>
+        <w:tc>
+          <w:tcPr>
+            <w:tcW w:w="0" w:type="auto"/>
+          </w:tcPr>
+          <w:p>
+            <w:r>
               <w:t>C003</w:t>
             </w:r>
           </w:p>
@@ -918,113 +1061,70 @@
             <w:tcW w:w="0" w:type="auto"/>
           </w:tcPr>
           <w:p>
-            <w:pPr>
-              <w:rPr>
-                <w:highlight w:val="red"/>
-              </w:rPr>
-            </w:pPr>
-            <w:r>
-              <w:rPr>
-                <w:highlight w:val="red"/>
-              </w:rPr>
+            <w:r>
+              <w:t>04</w:t>
+            </w:r>
+            <w:r>
+              <w:t>/</w:t>
+            </w:r>
+            <w:r>
+              <w:t>10</w:t>
+            </w:r>
+            <w:r>
+              <w:t>/</w:t>
+            </w:r>
+            <w:r>
               <w:t>2025</w:t>
             </w:r>
-            <w:r>
-              <w:rPr>
-                <w:highlight w:val="red"/>
-              </w:rPr>
-              <w:t>/</w:t>
-            </w:r>
-            <w:r>
-              <w:rPr>
-                <w:highlight w:val="red"/>
-              </w:rPr>
+          </w:p>
+        </w:tc>
+        <w:tc>
+          <w:tcPr>
+            <w:tcW w:w="0" w:type="auto"/>
+          </w:tcPr>
+          <w:p>
+            <w:proofErr w:type="spellStart"/>
+            <w:r>
+              <w:t>Brake</w:t>
+            </w:r>
+            <w:proofErr w:type="spellEnd"/>
+            <w:r>
+              <w:t xml:space="preserve"> Pressure</w:t>
+            </w:r>
+          </w:p>
+        </w:tc>
+        <w:tc>
+          <w:tcPr>
+            <w:tcW w:w="0" w:type="auto"/>
+          </w:tcPr>
+          <w:p>
+            <w:r>
               <w:t>10</w:t>
             </w:r>
-            <w:r>
-              <w:rPr>
-                <w:highlight w:val="red"/>
-              </w:rPr>
-              <w:t>/</w:t>
-            </w:r>
-            <w:r>
-              <w:rPr>
-                <w:highlight w:val="red"/>
-              </w:rPr>
-              <w:t>04</w:t>
-            </w:r>
-          </w:p>
-        </w:tc>
-        <w:tc>
-          <w:tcPr>
-            <w:tcW w:w="0" w:type="auto"/>
-          </w:tcPr>
-          <w:p>
-            <w:pPr>
-              <w:rPr>
-                <w:highlight w:val="red"/>
-              </w:rPr>
-            </w:pPr>
-            <w:r>
-              <w:rPr>
-                <w:highlight w:val="red"/>
-              </w:rPr>
-              <w:t>Brake Pressure</w:t>
-            </w:r>
-          </w:p>
-        </w:tc>
-        <w:tc>
-          <w:tcPr>
-            <w:tcW w:w="0" w:type="auto"/>
-          </w:tcPr>
-          <w:p>
-            <w:pPr>
-              <w:rPr>
-                <w:highlight w:val="red"/>
-              </w:rPr>
-            </w:pPr>
-            <w:r>
-              <w:rPr>
-                <w:highlight w:val="red"/>
-              </w:rPr>
-              <w:t>10</w:t>
-            </w:r>
-          </w:p>
-        </w:tc>
-        <w:tc>
-          <w:tcPr>
-            <w:tcW w:w="0" w:type="auto"/>
-          </w:tcPr>
-          <w:p>
-            <w:pPr>
-              <w:rPr>
-                <w:highlight w:val="red"/>
-              </w:rPr>
-            </w:pPr>
-            <w:r>
-              <w:rPr>
-                <w:highlight w:val="red"/>
-              </w:rPr>
+          </w:p>
+        </w:tc>
+        <w:tc>
+          <w:tcPr>
+            <w:tcW w:w="0" w:type="auto"/>
+          </w:tcPr>
+          <w:p>
+            <w:proofErr w:type="gramStart"/>
+            <w:r>
               <w:t>bar</w:t>
             </w:r>
-          </w:p>
-        </w:tc>
-        <w:tc>
-          <w:tcPr>
-            <w:tcW w:w="0" w:type="auto"/>
-          </w:tcPr>
-          <w:p>
-            <w:pPr>
-              <w:rPr>
-                <w:highlight w:val="red"/>
-              </w:rPr>
-            </w:pPr>
-            <w:r>
-              <w:rPr>
-                <w:highlight w:val="red"/>
-              </w:rPr>
+            <w:proofErr w:type="gramEnd"/>
+          </w:p>
+        </w:tc>
+        <w:tc>
+          <w:tcPr>
+            <w:tcW w:w="0" w:type="auto"/>
+          </w:tcPr>
+          <w:p>
+            <w:proofErr w:type="spellStart"/>
+            <w:r>
               <w:t>Pass</w:t>
             </w:r>
+            <w:proofErr w:type="spellEnd"/>
           </w:p>
         </w:tc>
       </w:tr>
@@ -1034,39 +1134,17 @@
             <w:tcW w:w="0" w:type="auto"/>
           </w:tcPr>
           <w:p>
-            <w:pPr>
-              <w:rPr>
-                <w:highlight w:val="red"/>
-              </w:rPr>
-            </w:pPr>
-            <w:r>
-              <w:rPr>
-                <w:highlight w:val="red"/>
-              </w:rPr>
-              <w:t>L00</w:t>
-            </w:r>
-            <w:r>
-              <w:rPr>
-                <w:highlight w:val="red"/>
-              </w:rPr>
-              <w:t>7</w:t>
-            </w:r>
-          </w:p>
-        </w:tc>
-        <w:tc>
-          <w:tcPr>
-            <w:tcW w:w="0" w:type="auto"/>
-          </w:tcPr>
-          <w:p>
-            <w:pPr>
-              <w:rPr>
-                <w:highlight w:val="red"/>
-              </w:rPr>
-            </w:pPr>
-            <w:r>
-              <w:rPr>
-                <w:highlight w:val="red"/>
-              </w:rPr>
+            <w:r>
+              <w:t>L007</w:t>
+            </w:r>
+          </w:p>
+        </w:tc>
+        <w:tc>
+          <w:tcPr>
+            <w:tcW w:w="0" w:type="auto"/>
+          </w:tcPr>
+          <w:p>
+            <w:r>
               <w:t>C003</w:t>
             </w:r>
           </w:p>
@@ -1076,75 +1154,44 @@
             <w:tcW w:w="0" w:type="auto"/>
           </w:tcPr>
           <w:p>
-            <w:pPr>
-              <w:rPr>
-                <w:highlight w:val="red"/>
-              </w:rPr>
-            </w:pPr>
-            <w:r>
-              <w:rPr>
-                <w:highlight w:val="red"/>
-              </w:rPr>
+            <w:r>
+              <w:t>05</w:t>
+            </w:r>
+            <w:r>
+              <w:t>/</w:t>
+            </w:r>
+            <w:r>
+              <w:t>10</w:t>
+            </w:r>
+            <w:r>
+              <w:t>/</w:t>
+            </w:r>
+            <w:r>
               <w:t>2025</w:t>
             </w:r>
-            <w:r>
-              <w:rPr>
-                <w:highlight w:val="red"/>
-              </w:rPr>
-              <w:t>/</w:t>
-            </w:r>
-            <w:r>
-              <w:rPr>
-                <w:highlight w:val="red"/>
-              </w:rPr>
-              <w:t>10</w:t>
-            </w:r>
-            <w:r>
-              <w:rPr>
-                <w:highlight w:val="red"/>
-              </w:rPr>
-              <w:t>/</w:t>
-            </w:r>
-            <w:r>
-              <w:rPr>
-                <w:highlight w:val="red"/>
-              </w:rPr>
-              <w:t>04</w:t>
-            </w:r>
-          </w:p>
-        </w:tc>
-        <w:tc>
-          <w:tcPr>
-            <w:tcW w:w="0" w:type="auto"/>
-          </w:tcPr>
-          <w:p>
-            <w:pPr>
-              <w:rPr>
-                <w:highlight w:val="red"/>
-              </w:rPr>
-            </w:pPr>
-            <w:r>
-              <w:rPr>
-                <w:highlight w:val="red"/>
-              </w:rPr>
-              <w:t>Brake Pressure</w:t>
-            </w:r>
-          </w:p>
-        </w:tc>
-        <w:tc>
-          <w:tcPr>
-            <w:tcW w:w="0" w:type="auto"/>
-          </w:tcPr>
-          <w:p>
-            <w:pPr>
-              <w:rPr>
-                <w:highlight w:val="red"/>
-              </w:rPr>
-            </w:pPr>
-            <w:r>
-              <w:rPr>
-                <w:highlight w:val="red"/>
-              </w:rPr>
+          </w:p>
+        </w:tc>
+        <w:tc>
+          <w:tcPr>
+            <w:tcW w:w="0" w:type="auto"/>
+          </w:tcPr>
+          <w:p>
+            <w:proofErr w:type="spellStart"/>
+            <w:r>
+              <w:t>Brake</w:t>
+            </w:r>
+            <w:proofErr w:type="spellEnd"/>
+            <w:r>
+              <w:t xml:space="preserve"> Pressure</w:t>
+            </w:r>
+          </w:p>
+        </w:tc>
+        <w:tc>
+          <w:tcPr>
+            <w:tcW w:w="0" w:type="auto"/>
+          </w:tcPr>
+          <w:p>
+            <w:r>
               <w:t>2</w:t>
             </w:r>
           </w:p>
@@ -1154,35 +1201,25 @@
             <w:tcW w:w="0" w:type="auto"/>
           </w:tcPr>
           <w:p>
-            <w:pPr>
-              <w:rPr>
-                <w:highlight w:val="red"/>
-              </w:rPr>
-            </w:pPr>
-            <w:r>
-              <w:rPr>
-                <w:highlight w:val="red"/>
-              </w:rPr>
+            <w:proofErr w:type="gramStart"/>
+            <w:r>
               <w:t>bar</w:t>
             </w:r>
-          </w:p>
-        </w:tc>
-        <w:tc>
-          <w:tcPr>
-            <w:tcW w:w="0" w:type="auto"/>
-          </w:tcPr>
-          <w:p>
-            <w:pPr>
-              <w:rPr>
-                <w:highlight w:val="red"/>
-              </w:rPr>
-            </w:pPr>
-            <w:r>
-              <w:rPr>
-                <w:highlight w:val="red"/>
-              </w:rPr>
+            <w:proofErr w:type="gramEnd"/>
+          </w:p>
+        </w:tc>
+        <w:tc>
+          <w:tcPr>
+            <w:tcW w:w="0" w:type="auto"/>
+          </w:tcPr>
+          <w:p>
+            <w:proofErr w:type="spellStart"/>
+            <w:proofErr w:type="gramStart"/>
+            <w:r>
               <w:t>ttttt</w:t>
             </w:r>
+            <w:proofErr w:type="spellEnd"/>
+            <w:proofErr w:type="gramEnd"/>
           </w:p>
         </w:tc>
       </w:tr>
@@ -1201,13 +1238,7 @@
               <w:rPr>
                 <w:highlight w:val="red"/>
               </w:rPr>
-              <w:t>L00</w:t>
-            </w:r>
-            <w:r>
-              <w:rPr>
-                <w:highlight w:val="red"/>
-              </w:rPr>
-              <w:t>8</w:t>
+              <w:t>L008</w:t>
             </w:r>
           </w:p>
         </w:tc>
@@ -1243,110 +1274,124 @@
               <w:rPr>
                 <w:highlight w:val="red"/>
               </w:rPr>
+              <w:t>05</w:t>
+            </w:r>
+            <w:r>
+              <w:rPr>
+                <w:highlight w:val="red"/>
+              </w:rPr>
+              <w:t>/</w:t>
+            </w:r>
+            <w:r>
+              <w:rPr>
+                <w:highlight w:val="red"/>
+              </w:rPr>
+              <w:t>10</w:t>
+            </w:r>
+            <w:r>
+              <w:rPr>
+                <w:highlight w:val="red"/>
+              </w:rPr>
+              <w:t>/</w:t>
+            </w:r>
+            <w:r>
+              <w:rPr>
+                <w:highlight w:val="red"/>
+              </w:rPr>
               <w:t>2025</w:t>
             </w:r>
-            <w:r>
-              <w:rPr>
-                <w:highlight w:val="red"/>
-              </w:rPr>
-              <w:t>/</w:t>
-            </w:r>
-            <w:r>
-              <w:rPr>
-                <w:highlight w:val="red"/>
-              </w:rPr>
-              <w:t>10</w:t>
-            </w:r>
-            <w:r>
-              <w:rPr>
-                <w:highlight w:val="red"/>
-              </w:rPr>
-              <w:t>/</w:t>
-            </w:r>
-            <w:r>
-              <w:rPr>
-                <w:highlight w:val="red"/>
-              </w:rPr>
-              <w:t>04</w:t>
-            </w:r>
-          </w:p>
-        </w:tc>
-        <w:tc>
-          <w:tcPr>
-            <w:tcW w:w="0" w:type="auto"/>
-          </w:tcPr>
-          <w:p>
-            <w:pPr>
-              <w:rPr>
-                <w:highlight w:val="red"/>
-              </w:rPr>
-            </w:pPr>
-            <w:r>
-              <w:rPr>
-                <w:highlight w:val="red"/>
-              </w:rPr>
-              <w:t>Brake Pressure</w:t>
-            </w:r>
-          </w:p>
-        </w:tc>
-        <w:tc>
-          <w:tcPr>
-            <w:tcW w:w="0" w:type="auto"/>
-          </w:tcPr>
-          <w:p>
-            <w:pPr>
-              <w:rPr>
-                <w:highlight w:val="red"/>
-              </w:rPr>
-            </w:pPr>
-            <w:r>
-              <w:rPr>
-                <w:highlight w:val="red"/>
-              </w:rPr>
-              <w:t>2</w:t>
-            </w:r>
+          </w:p>
+        </w:tc>
+        <w:tc>
+          <w:tcPr>
+            <w:tcW w:w="0" w:type="auto"/>
+          </w:tcPr>
+          <w:p>
+            <w:pPr>
+              <w:rPr>
+                <w:highlight w:val="red"/>
+              </w:rPr>
+            </w:pPr>
+            <w:proofErr w:type="spellStart"/>
+            <w:r>
+              <w:rPr>
+                <w:highlight w:val="red"/>
+              </w:rPr>
+              <w:t>Brake</w:t>
+            </w:r>
+            <w:proofErr w:type="spellEnd"/>
+            <w:r>
+              <w:rPr>
+                <w:highlight w:val="red"/>
+              </w:rPr>
+              <w:t xml:space="preserve"> Pressure</w:t>
+            </w:r>
+          </w:p>
+        </w:tc>
+        <w:tc>
+          <w:tcPr>
+            <w:tcW w:w="0" w:type="auto"/>
+          </w:tcPr>
+          <w:p>
+            <w:pPr>
+              <w:rPr>
+                <w:highlight w:val="red"/>
+              </w:rPr>
+            </w:pPr>
             <w:r>
               <w:rPr>
                 <w:highlight w:val="red"/>
               </w:rPr>
               <w:t>1</w:t>
             </w:r>
-          </w:p>
-        </w:tc>
-        <w:tc>
-          <w:tcPr>
-            <w:tcW w:w="0" w:type="auto"/>
-          </w:tcPr>
-          <w:p>
-            <w:pPr>
-              <w:rPr>
-                <w:highlight w:val="red"/>
-              </w:rPr>
-            </w:pPr>
+            <w:r>
+              <w:rPr>
+                <w:highlight w:val="red"/>
+              </w:rPr>
+              <w:t>1</w:t>
+            </w:r>
+          </w:p>
+        </w:tc>
+        <w:tc>
+          <w:tcPr>
+            <w:tcW w:w="0" w:type="auto"/>
+          </w:tcPr>
+          <w:p>
+            <w:pPr>
+              <w:rPr>
+                <w:highlight w:val="red"/>
+              </w:rPr>
+            </w:pPr>
+            <w:proofErr w:type="gramStart"/>
             <w:r>
               <w:rPr>
                 <w:highlight w:val="red"/>
               </w:rPr>
               <w:t>bar</w:t>
             </w:r>
-          </w:p>
-        </w:tc>
-        <w:tc>
-          <w:tcPr>
-            <w:tcW w:w="0" w:type="auto"/>
-          </w:tcPr>
-          <w:p>
-            <w:pPr>
-              <w:rPr>
-                <w:highlight w:val="red"/>
-              </w:rPr>
-            </w:pPr>
+            <w:proofErr w:type="gramEnd"/>
+          </w:p>
+        </w:tc>
+        <w:tc>
+          <w:tcPr>
+            <w:tcW w:w="0" w:type="auto"/>
+          </w:tcPr>
+          <w:p>
+            <w:pPr>
+              <w:rPr>
+                <w:highlight w:val="red"/>
+              </w:rPr>
+            </w:pPr>
+            <w:proofErr w:type="spellStart"/>
+            <w:proofErr w:type="gramStart"/>
             <w:r>
               <w:rPr>
                 <w:highlight w:val="red"/>
               </w:rPr>
               <w:t>ttttt</w:t>
             </w:r>
+            <w:proofErr w:type="spellEnd"/>
+            <w:proofErr w:type="gramEnd"/>
           </w:p>
         </w:tc>
       </w:tr>
@@ -1356,21 +1401,10 @@
             <w:tcW w:w="0" w:type="auto"/>
           </w:tcPr>
           <w:p>
-            <w:pPr>
-              <w:rPr>
-                <w:highlight w:val="red"/>
-              </w:rPr>
-            </w:pPr>
-            <w:r>
-              <w:rPr>
-                <w:highlight w:val="red"/>
-              </w:rPr>
+            <w:r>
               <w:t>L00</w:t>
             </w:r>
             <w:r>
-              <w:rPr>
-                <w:highlight w:val="red"/>
-              </w:rPr>
               <w:t>18</w:t>
             </w:r>
           </w:p>
@@ -1380,15 +1414,7 @@
             <w:tcW w:w="0" w:type="auto"/>
           </w:tcPr>
           <w:p>
-            <w:pPr>
-              <w:rPr>
-                <w:highlight w:val="red"/>
-              </w:rPr>
-            </w:pPr>
-            <w:r>
-              <w:rPr>
-                <w:highlight w:val="red"/>
-              </w:rPr>
+            <w:r>
               <w:t>C003</w:t>
             </w:r>
           </w:p>
@@ -1398,75 +1424,44 @@
             <w:tcW w:w="0" w:type="auto"/>
           </w:tcPr>
           <w:p>
-            <w:pPr>
-              <w:rPr>
-                <w:highlight w:val="red"/>
-              </w:rPr>
-            </w:pPr>
-            <w:r>
-              <w:rPr>
-                <w:highlight w:val="red"/>
-              </w:rPr>
+            <w:r>
+              <w:t>06</w:t>
+            </w:r>
+            <w:r>
+              <w:t>/</w:t>
+            </w:r>
+            <w:r>
+              <w:t>10</w:t>
+            </w:r>
+            <w:r>
+              <w:t>/</w:t>
+            </w:r>
+            <w:r>
               <w:t>2025</w:t>
             </w:r>
-            <w:r>
-              <w:rPr>
-                <w:highlight w:val="red"/>
-              </w:rPr>
-              <w:t>/</w:t>
-            </w:r>
-            <w:r>
-              <w:rPr>
-                <w:highlight w:val="red"/>
-              </w:rPr>
-              <w:t>10</w:t>
-            </w:r>
-            <w:r>
-              <w:rPr>
-                <w:highlight w:val="red"/>
-              </w:rPr>
-              <w:t>/</w:t>
-            </w:r>
-            <w:r>
-              <w:rPr>
-                <w:highlight w:val="red"/>
-              </w:rPr>
-              <w:t>04</w:t>
-            </w:r>
-          </w:p>
-        </w:tc>
-        <w:tc>
-          <w:tcPr>
-            <w:tcW w:w="0" w:type="auto"/>
-          </w:tcPr>
-          <w:p>
-            <w:pPr>
-              <w:rPr>
-                <w:highlight w:val="red"/>
-              </w:rPr>
-            </w:pPr>
-            <w:r>
-              <w:rPr>
-                <w:highlight w:val="red"/>
-              </w:rPr>
-              <w:t>Brake Pressure</w:t>
-            </w:r>
-          </w:p>
-        </w:tc>
-        <w:tc>
-          <w:tcPr>
-            <w:tcW w:w="0" w:type="auto"/>
-          </w:tcPr>
-          <w:p>
-            <w:pPr>
-              <w:rPr>
-                <w:highlight w:val="red"/>
-              </w:rPr>
-            </w:pPr>
-            <w:r>
-              <w:rPr>
-                <w:highlight w:val="red"/>
-              </w:rPr>
+          </w:p>
+        </w:tc>
+        <w:tc>
+          <w:tcPr>
+            <w:tcW w:w="0" w:type="auto"/>
+          </w:tcPr>
+          <w:p>
+            <w:proofErr w:type="spellStart"/>
+            <w:r>
+              <w:t>Brake</w:t>
+            </w:r>
+            <w:proofErr w:type="spellEnd"/>
+            <w:r>
+              <w:t xml:space="preserve"> Pressure</w:t>
+            </w:r>
+          </w:p>
+        </w:tc>
+        <w:tc>
+          <w:tcPr>
+            <w:tcW w:w="0" w:type="auto"/>
+          </w:tcPr>
+          <w:p>
+            <w:r>
               <w:t>2</w:t>
             </w:r>
           </w:p>
@@ -1476,35 +1471,25 @@
             <w:tcW w:w="0" w:type="auto"/>
           </w:tcPr>
           <w:p>
-            <w:pPr>
-              <w:rPr>
-                <w:highlight w:val="red"/>
-              </w:rPr>
-            </w:pPr>
-            <w:r>
-              <w:rPr>
-                <w:highlight w:val="red"/>
-              </w:rPr>
+            <w:proofErr w:type="gramStart"/>
+            <w:r>
               <w:t>bar</w:t>
             </w:r>
-          </w:p>
-        </w:tc>
-        <w:tc>
-          <w:tcPr>
-            <w:tcW w:w="0" w:type="auto"/>
-          </w:tcPr>
-          <w:p>
-            <w:pPr>
-              <w:rPr>
-                <w:highlight w:val="red"/>
-              </w:rPr>
-            </w:pPr>
-            <w:r>
-              <w:rPr>
-                <w:highlight w:val="red"/>
-              </w:rPr>
+            <w:proofErr w:type="gramEnd"/>
+          </w:p>
+        </w:tc>
+        <w:tc>
+          <w:tcPr>
+            <w:tcW w:w="0" w:type="auto"/>
+          </w:tcPr>
+          <w:p>
+            <w:proofErr w:type="spellStart"/>
+            <w:proofErr w:type="gramStart"/>
+            <w:r>
               <w:t>ttttt</w:t>
             </w:r>
+            <w:proofErr w:type="spellEnd"/>
+            <w:proofErr w:type="gramEnd"/>
           </w:p>
         </w:tc>
       </w:tr>

</xml_diff>

<commit_message>
adding a python simple GUI
</commit_message>
<xml_diff>
--- a/input/contrat_parametrage.docx
+++ b/input/contrat_parametrage.docx
@@ -574,7 +574,13 @@
               <w:spacing w:after="160" w:line="278" w:lineRule="auto"/>
             </w:pPr>
             <w:r>
-              <w:t>0.5</w:t>
+              <w:t>0.</w:t>
+            </w:r>
+            <w:r>
+              <w:t>6</w:t>
+            </w:r>
+            <w:r>
+              <w:t>5</w:t>
             </w:r>
           </w:p>
         </w:tc>
@@ -623,51 +629,45 @@
           <w:p>
             <w:pPr>
               <w:spacing w:after="160" w:line="278" w:lineRule="auto"/>
+            </w:pPr>
+            <w:r>
+              <w:t>L003</w:t>
+            </w:r>
+          </w:p>
+        </w:tc>
+        <w:tc>
+          <w:tcPr>
+            <w:tcW w:w="0" w:type="auto"/>
+            <w:hideMark/>
+          </w:tcPr>
+          <w:p>
+            <w:pPr>
+              <w:spacing w:after="160" w:line="278" w:lineRule="auto"/>
               <w:rPr>
                 <w:highlight w:val="magenta"/>
               </w:rPr>
             </w:pPr>
             <w:r>
-              <w:t>L003</w:t>
-            </w:r>
-          </w:p>
-        </w:tc>
-        <w:tc>
-          <w:tcPr>
-            <w:tcW w:w="0" w:type="auto"/>
-            <w:hideMark/>
-          </w:tcPr>
-          <w:p>
-            <w:pPr>
-              <w:spacing w:after="160" w:line="278" w:lineRule="auto"/>
               <w:rPr>
                 <w:highlight w:val="magenta"/>
               </w:rPr>
-            </w:pPr>
-            <w:r>
+              <w:t>C003</w:t>
+            </w:r>
+          </w:p>
+        </w:tc>
+        <w:tc>
+          <w:tcPr>
+            <w:tcW w:w="0" w:type="auto"/>
+            <w:hideMark/>
+          </w:tcPr>
+          <w:p>
+            <w:pPr>
+              <w:spacing w:after="160" w:line="278" w:lineRule="auto"/>
               <w:rPr>
                 <w:highlight w:val="magenta"/>
               </w:rPr>
-              <w:t>C003</w:t>
-            </w:r>
-          </w:p>
-        </w:tc>
-        <w:tc>
-          <w:tcPr>
-            <w:tcW w:w="0" w:type="auto"/>
-            <w:hideMark/>
-          </w:tcPr>
-          <w:p>
-            <w:pPr>
-              <w:spacing w:after="160" w:line="278" w:lineRule="auto"/>
-              <w:rPr>
-                <w:highlight w:val="magenta"/>
-              </w:rPr>
-            </w:pPr>
-            <w:r>
-              <w:rPr>
-                <w:highlight w:val="magenta"/>
-              </w:rPr>
+            </w:pPr>
+            <w:r>
               <w:t>10/06/2024</w:t>
             </w:r>
           </w:p>
@@ -680,22 +680,13 @@
           <w:p>
             <w:pPr>
               <w:spacing w:after="160" w:line="278" w:lineRule="auto"/>
-              <w:rPr>
-                <w:highlight w:val="magenta"/>
-              </w:rPr>
             </w:pPr>
             <w:proofErr w:type="spellStart"/>
             <w:r>
-              <w:rPr>
-                <w:highlight w:val="magenta"/>
-              </w:rPr>
               <w:t>Brake</w:t>
             </w:r>
             <w:proofErr w:type="spellEnd"/>
             <w:r>
-              <w:rPr>
-                <w:highlight w:val="magenta"/>
-              </w:rPr>
               <w:t xml:space="preserve"> Pressure</w:t>
             </w:r>
           </w:p>
@@ -708,14 +699,8 @@
           <w:p>
             <w:pPr>
               <w:spacing w:after="160" w:line="278" w:lineRule="auto"/>
-              <w:rPr>
-                <w:highlight w:val="magenta"/>
-              </w:rPr>
-            </w:pPr>
-            <w:r>
-              <w:rPr>
-                <w:highlight w:val="magenta"/>
-              </w:rPr>
+            </w:pPr>
+            <w:r>
               <w:t>6.9</w:t>
             </w:r>
           </w:p>
@@ -838,7 +823,7 @@
               <w:rPr>
                 <w:highlight w:val="red"/>
               </w:rPr>
-              <w:t>12</w:t>
+              <w:t>0.58</w:t>
             </w:r>
           </w:p>
         </w:tc>
@@ -882,15 +867,7 @@
             <w:tcW w:w="0" w:type="auto"/>
           </w:tcPr>
           <w:p>
-            <w:pPr>
-              <w:rPr>
-                <w:highlight w:val="red"/>
-              </w:rPr>
-            </w:pPr>
-            <w:r>
-              <w:rPr>
-                <w:highlight w:val="red"/>
-              </w:rPr>
+            <w:r>
               <w:t>L005</w:t>
             </w:r>
           </w:p>
@@ -900,15 +877,7 @@
             <w:tcW w:w="0" w:type="auto"/>
           </w:tcPr>
           <w:p>
-            <w:pPr>
-              <w:rPr>
-                <w:highlight w:val="red"/>
-              </w:rPr>
-            </w:pPr>
-            <w:r>
-              <w:rPr>
-                <w:highlight w:val="red"/>
-              </w:rPr>
+            <w:r>
               <w:t>C003</w:t>
             </w:r>
           </w:p>
@@ -918,39 +887,19 @@
             <w:tcW w:w="0" w:type="auto"/>
           </w:tcPr>
           <w:p>
-            <w:pPr>
-              <w:rPr>
-                <w:highlight w:val="red"/>
-              </w:rPr>
-            </w:pPr>
-            <w:r>
-              <w:rPr>
-                <w:highlight w:val="red"/>
-              </w:rPr>
+            <w:r>
               <w:t>04</w:t>
             </w:r>
             <w:r>
-              <w:rPr>
-                <w:highlight w:val="red"/>
-              </w:rPr>
               <w:t>/</w:t>
             </w:r>
             <w:r>
-              <w:rPr>
-                <w:highlight w:val="red"/>
-              </w:rPr>
               <w:t>10</w:t>
             </w:r>
             <w:r>
-              <w:rPr>
-                <w:highlight w:val="red"/>
-              </w:rPr>
               <w:t>/</w:t>
             </w:r>
             <w:r>
-              <w:rPr>
-                <w:highlight w:val="red"/>
-              </w:rPr>
               <w:t>2025</w:t>
             </w:r>
           </w:p>
@@ -960,23 +909,12 @@
             <w:tcW w:w="0" w:type="auto"/>
           </w:tcPr>
           <w:p>
-            <w:pPr>
-              <w:rPr>
-                <w:highlight w:val="red"/>
-              </w:rPr>
-            </w:pPr>
             <w:proofErr w:type="spellStart"/>
             <w:r>
-              <w:rPr>
-                <w:highlight w:val="red"/>
-              </w:rPr>
               <w:t>Brake</w:t>
             </w:r>
             <w:proofErr w:type="spellEnd"/>
             <w:r>
-              <w:rPr>
-                <w:highlight w:val="red"/>
-              </w:rPr>
               <w:t xml:space="preserve"> Pressure</w:t>
             </w:r>
           </w:p>
@@ -986,15 +924,7 @@
             <w:tcW w:w="0" w:type="auto"/>
           </w:tcPr>
           <w:p>
-            <w:pPr>
-              <w:rPr>
-                <w:highlight w:val="red"/>
-              </w:rPr>
-            </w:pPr>
-            <w:r>
-              <w:rPr>
-                <w:highlight w:val="red"/>
-              </w:rPr>
+            <w:r>
               <w:t>8.5</w:t>
             </w:r>
           </w:p>
@@ -1004,16 +934,8 @@
             <w:tcW w:w="0" w:type="auto"/>
           </w:tcPr>
           <w:p>
-            <w:pPr>
-              <w:rPr>
-                <w:highlight w:val="red"/>
-              </w:rPr>
-            </w:pPr>
             <w:proofErr w:type="gramStart"/>
             <w:r>
-              <w:rPr>
-                <w:highlight w:val="red"/>
-              </w:rPr>
               <w:t>bar</w:t>
             </w:r>
             <w:proofErr w:type="gramEnd"/>
@@ -1026,9 +948,6 @@
           <w:p>
             <w:proofErr w:type="spellStart"/>
             <w:r>
-              <w:rPr>
-                <w:highlight w:val="red"/>
-              </w:rPr>
               <w:t>Pass</w:t>
             </w:r>
             <w:proofErr w:type="spellEnd"/>
@@ -1099,7 +1018,7 @@
           </w:tcPr>
           <w:p>
             <w:r>
-              <w:t>10</w:t>
+              <w:t>9.1</w:t>
             </w:r>
           </w:p>
         </w:tc>
@@ -1192,7 +1111,7 @@
           </w:tcPr>
           <w:p>
             <w:r>
-              <w:t>2</w:t>
+              <w:t>7.1</w:t>
             </w:r>
           </w:p>
         </w:tc>
@@ -1214,12 +1133,10 @@
           </w:tcPr>
           <w:p>
             <w:proofErr w:type="spellStart"/>
-            <w:proofErr w:type="gramStart"/>
-            <w:r>
-              <w:t>ttttt</w:t>
+            <w:r>
+              <w:t>Pass</w:t>
             </w:r>
             <w:proofErr w:type="spellEnd"/>
-            <w:proofErr w:type="gramEnd"/>
           </w:p>
         </w:tc>
       </w:tr>
@@ -1342,56 +1259,46 @@
               <w:rPr>
                 <w:highlight w:val="red"/>
               </w:rPr>
-              <w:t>1</w:t>
-            </w:r>
-            <w:r>
+              <w:t>9.3</w:t>
+            </w:r>
+          </w:p>
+        </w:tc>
+        <w:tc>
+          <w:tcPr>
+            <w:tcW w:w="0" w:type="auto"/>
+          </w:tcPr>
+          <w:p>
+            <w:pPr>
               <w:rPr>
                 <w:highlight w:val="red"/>
               </w:rPr>
-              <w:t>1</w:t>
-            </w:r>
-          </w:p>
-        </w:tc>
-        <w:tc>
-          <w:tcPr>
-            <w:tcW w:w="0" w:type="auto"/>
-          </w:tcPr>
-          <w:p>
-            <w:pPr>
+            </w:pPr>
+            <w:proofErr w:type="gramStart"/>
+            <w:r>
               <w:rPr>
                 <w:highlight w:val="red"/>
               </w:rPr>
-            </w:pPr>
-            <w:proofErr w:type="gramStart"/>
-            <w:r>
+              <w:t>bar</w:t>
+            </w:r>
+            <w:proofErr w:type="gramEnd"/>
+          </w:p>
+        </w:tc>
+        <w:tc>
+          <w:tcPr>
+            <w:tcW w:w="0" w:type="auto"/>
+          </w:tcPr>
+          <w:p>
+            <w:pPr>
               <w:rPr>
                 <w:highlight w:val="red"/>
               </w:rPr>
-              <w:t>bar</w:t>
-            </w:r>
-            <w:proofErr w:type="gramEnd"/>
-          </w:p>
-        </w:tc>
-        <w:tc>
-          <w:tcPr>
-            <w:tcW w:w="0" w:type="auto"/>
-          </w:tcPr>
-          <w:p>
-            <w:pPr>
+            </w:pPr>
+            <w:r>
               <w:rPr>
                 <w:highlight w:val="red"/>
               </w:rPr>
-            </w:pPr>
-            <w:proofErr w:type="spellStart"/>
-            <w:proofErr w:type="gramStart"/>
-            <w:r>
-              <w:rPr>
-                <w:highlight w:val="red"/>
-              </w:rPr>
-              <w:t>ttttt</w:t>
-            </w:r>
-            <w:proofErr w:type="spellEnd"/>
-            <w:proofErr w:type="gramEnd"/>
+              <w:t>Warning</w:t>
+            </w:r>
           </w:p>
         </w:tc>
       </w:tr>
@@ -1462,7 +1369,7 @@
           </w:tcPr>
           <w:p>
             <w:r>
-              <w:t>2</w:t>
+              <w:t>8.2</w:t>
             </w:r>
           </w:p>
         </w:tc>
@@ -1484,12 +1391,10 @@
           </w:tcPr>
           <w:p>
             <w:proofErr w:type="spellStart"/>
-            <w:proofErr w:type="gramStart"/>
-            <w:r>
-              <w:t>ttttt</w:t>
+            <w:r>
+              <w:t>Pass</w:t>
             </w:r>
             <w:proofErr w:type="spellEnd"/>
-            <w:proofErr w:type="gramEnd"/>
           </w:p>
         </w:tc>
       </w:tr>

</xml_diff>